<commit_message>
Modification du squelette du rapport
</commit_message>
<xml_diff>
--- a/Labo3/Rapport.docx
+++ b/Labo3/Rapport.docx
@@ -10,6 +10,7 @@
           <w:docPartUnique/>
         </w:docPartObj>
       </w:sdtPr>
+      <w:sdtEndPr/>
       <w:sdtContent>
         <w:p>
           <w:r>
@@ -356,6 +357,7 @@
                                   <w:dataBinding w:prefixMappings="xmlns:ns0='http://purl.org/dc/elements/1.1/' xmlns:ns1='http://schemas.openxmlformats.org/package/2006/metadata/core-properties' " w:xpath="/ns1:coreProperties[1]/ns0:creator[1]" w:storeItemID="{6C3C8BC8-F283-45AE-878A-BAB7291924A1}"/>
                                   <w:text/>
                                 </w:sdtPr>
+                                <w:sdtEndPr/>
                                 <w:sdtContent>
                                   <w:p>
                                     <w:pPr>
@@ -412,6 +414,7 @@
                                     <w:dataBinding w:prefixMappings="xmlns:ns0='http://schemas.microsoft.com/office/2006/coverPageProps' " w:xpath="/ns0:CoverPageProperties[1]/ns0:CompanyEmail[1]" w:storeItemID="{55AF091B-3C7A-41E3-B477-F2FDAA23CFDA}"/>
                                     <w:text/>
                                   </w:sdtPr>
+                                  <w:sdtEndPr/>
                                   <w:sdtContent>
                                     <w:r>
                                       <w:rPr>
@@ -466,6 +469,7 @@
                             <w:dataBinding w:prefixMappings="xmlns:ns0='http://purl.org/dc/elements/1.1/' xmlns:ns1='http://schemas.openxmlformats.org/package/2006/metadata/core-properties' " w:xpath="/ns1:coreProperties[1]/ns0:creator[1]" w:storeItemID="{6C3C8BC8-F283-45AE-878A-BAB7291924A1}"/>
                             <w:text/>
                           </w:sdtPr>
+                          <w:sdtEndPr/>
                           <w:sdtContent>
                             <w:p>
                               <w:pPr>
@@ -522,6 +526,7 @@
                               <w:dataBinding w:prefixMappings="xmlns:ns0='http://schemas.microsoft.com/office/2006/coverPageProps' " w:xpath="/ns0:CoverPageProperties[1]/ns0:CompanyEmail[1]" w:storeItemID="{55AF091B-3C7A-41E3-B477-F2FDAA23CFDA}"/>
                               <w:text/>
                             </w:sdtPr>
+                            <w:sdtEndPr/>
                             <w:sdtContent>
                               <w:r>
                                 <w:rPr>
@@ -659,6 +664,7 @@
                                   <w:dataBinding w:prefixMappings="xmlns:ns0='http://purl.org/dc/elements/1.1/' xmlns:ns1='http://schemas.openxmlformats.org/package/2006/metadata/core-properties' " w:xpath="/ns1:coreProperties[1]/ns0:subject[1]" w:storeItemID="{6C3C8BC8-F283-45AE-878A-BAB7291924A1}"/>
                                   <w:text/>
                                 </w:sdtPr>
+                                <w:sdtEndPr/>
                                 <w:sdtContent>
                                   <w:p>
                                     <w:pPr>
@@ -760,6 +766,7 @@
                             <w:dataBinding w:prefixMappings="xmlns:ns0='http://purl.org/dc/elements/1.1/' xmlns:ns1='http://schemas.openxmlformats.org/package/2006/metadata/core-properties' " w:xpath="/ns1:coreProperties[1]/ns0:subject[1]" w:storeItemID="{6C3C8BC8-F283-45AE-878A-BAB7291924A1}"/>
                             <w:text/>
                           </w:sdtPr>
+                          <w:sdtEndPr/>
                           <w:sdtContent>
                             <w:p>
                               <w:pPr>
@@ -801,7 +808,11 @@
     <w:sdt>
       <w:sdtPr>
         <w:rPr>
-          <w:lang w:val="fr-FR"/>
+          <w:rFonts w:asciiTheme="minorHAnsi" w:eastAsiaTheme="minorHAnsi" w:hAnsiTheme="minorHAnsi" w:cstheme="minorBidi"/>
+          <w:color w:val="auto"/>
+          <w:sz w:val="22"/>
+          <w:szCs w:val="22"/>
+          <w:lang w:val="fr-FR" w:eastAsia="en-US"/>
         </w:rPr>
         <w:id w:val="110552139"/>
         <w:docPartObj>
@@ -811,13 +822,8 @@
       </w:sdtPr>
       <w:sdtEndPr>
         <w:rPr>
-          <w:rFonts w:asciiTheme="minorHAnsi" w:eastAsiaTheme="minorHAnsi" w:hAnsiTheme="minorHAnsi" w:cstheme="minorBidi"/>
           <w:b/>
           <w:bCs/>
-          <w:color w:val="auto"/>
-          <w:sz w:val="22"/>
-          <w:szCs w:val="22"/>
-          <w:lang w:eastAsia="en-US"/>
         </w:rPr>
       </w:sdtEndPr>
       <w:sdtContent>
@@ -840,7 +846,9 @@
               <w:tab w:val="right" w:leader="dot" w:pos="9062"/>
             </w:tabs>
             <w:rPr>
+              <w:rFonts w:eastAsiaTheme="minorEastAsia"/>
               <w:noProof/>
+              <w:lang w:eastAsia="fr-CH"/>
             </w:rPr>
           </w:pPr>
           <w:r>
@@ -852,7 +860,7 @@
           <w:r>
             <w:fldChar w:fldCharType="separate"/>
           </w:r>
-          <w:hyperlink w:anchor="_Toc513209325" w:history="1">
+          <w:hyperlink w:anchor="_Toc513210480" w:history="1">
             <w:r>
               <w:rPr>
                 <w:rStyle w:val="Lienhypertexte"/>
@@ -862,7 +870,9 @@
             </w:r>
             <w:r>
               <w:rPr>
-                <w:noProof/>
+                <w:rFonts w:eastAsiaTheme="minorEastAsia"/>
+                <w:noProof/>
+                <w:lang w:eastAsia="fr-CH"/>
               </w:rPr>
               <w:tab/>
             </w:r>
@@ -871,7 +881,7 @@
                 <w:rStyle w:val="Lienhypertexte"/>
                 <w:noProof/>
               </w:rPr>
-              <w:t>Coucou</w:t>
+              <w:t>Introduction</w:t>
             </w:r>
             <w:r>
               <w:rPr>
@@ -892,7 +902,7 @@
                 <w:noProof/>
                 <w:webHidden/>
               </w:rPr>
-              <w:instrText xml:space="preserve"> PAGEREF _Toc513209325 \h </w:instrText>
+              <w:instrText xml:space="preserve"> PAGEREF _Toc513210480 \h </w:instrText>
             </w:r>
             <w:r>
               <w:rPr>
@@ -912,7 +922,7 @@
                 <w:noProof/>
                 <w:webHidden/>
               </w:rPr>
-              <w:t>1</w:t>
+              <w:t>2</w:t>
             </w:r>
             <w:r>
               <w:rPr>
@@ -931,10 +941,12 @@
               <w:tab w:val="right" w:leader="dot" w:pos="9062"/>
             </w:tabs>
             <w:rPr>
+              <w:rFonts w:eastAsiaTheme="minorEastAsia"/>
               <w:noProof/>
+              <w:lang w:eastAsia="fr-CH"/>
             </w:rPr>
           </w:pPr>
-          <w:hyperlink w:anchor="_Toc513209326" w:history="1">
+          <w:hyperlink w:anchor="_Toc513210481" w:history="1">
             <w:r>
               <w:rPr>
                 <w:rStyle w:val="Lienhypertexte"/>
@@ -944,7 +956,9 @@
             </w:r>
             <w:r>
               <w:rPr>
-                <w:noProof/>
+                <w:rFonts w:eastAsiaTheme="minorEastAsia"/>
+                <w:noProof/>
+                <w:lang w:eastAsia="fr-CH"/>
               </w:rPr>
               <w:tab/>
             </w:r>
@@ -953,7 +967,7 @@
                 <w:rStyle w:val="Lienhypertexte"/>
                 <w:noProof/>
               </w:rPr>
-              <w:t>Caca</w:t>
+              <w:t>Modification effectuée sur la structure XML</w:t>
             </w:r>
             <w:r>
               <w:rPr>
@@ -974,7 +988,7 @@
                 <w:noProof/>
                 <w:webHidden/>
               </w:rPr>
-              <w:instrText xml:space="preserve"> PAGEREF _Toc513209326 \h </w:instrText>
+              <w:instrText xml:space="preserve"> PAGEREF _Toc513210481 \h </w:instrText>
             </w:r>
             <w:r>
               <w:rPr>
@@ -994,7 +1008,7 @@
                 <w:noProof/>
                 <w:webHidden/>
               </w:rPr>
-              <w:t>1</w:t>
+              <w:t>2</w:t>
             </w:r>
             <w:r>
               <w:rPr>
@@ -1013,16 +1027,102 @@
               <w:tab w:val="right" w:leader="dot" w:pos="9062"/>
             </w:tabs>
             <w:rPr>
+              <w:rFonts w:eastAsiaTheme="minorEastAsia"/>
+              <w:noProof/>
+              <w:lang w:eastAsia="fr-CH"/>
+            </w:rPr>
+          </w:pPr>
+          <w:hyperlink w:anchor="_Toc513210482" w:history="1">
+            <w:r>
+              <w:rPr>
+                <w:rStyle w:val="Lienhypertexte"/>
+                <w:noProof/>
+              </w:rPr>
+              <w:t>3</w:t>
+            </w:r>
+            <w:r>
+              <w:rPr>
+                <w:rFonts w:eastAsiaTheme="minorEastAsia"/>
+                <w:noProof/>
+                <w:lang w:eastAsia="fr-CH"/>
+              </w:rPr>
+              <w:tab/>
+            </w:r>
+            <w:r>
+              <w:rPr>
+                <w:rStyle w:val="Lienhypertexte"/>
+                <w:noProof/>
+              </w:rPr>
+              <w:t>Objectif 1</w:t>
+            </w:r>
+            <w:r>
+              <w:rPr>
+                <w:noProof/>
+                <w:webHidden/>
+              </w:rPr>
+              <w:tab/>
+            </w:r>
+            <w:r>
+              <w:rPr>
+                <w:noProof/>
+                <w:webHidden/>
+              </w:rPr>
+              <w:fldChar w:fldCharType="begin"/>
+            </w:r>
+            <w:r>
+              <w:rPr>
+                <w:noProof/>
+                <w:webHidden/>
+              </w:rPr>
+              <w:instrText xml:space="preserve"> PAGEREF _Toc513210482 \h </w:instrText>
+            </w:r>
+            <w:r>
+              <w:rPr>
+                <w:noProof/>
+                <w:webHidden/>
+              </w:rPr>
+            </w:r>
+            <w:r>
+              <w:rPr>
+                <w:noProof/>
+                <w:webHidden/>
+              </w:rPr>
+              <w:fldChar w:fldCharType="separate"/>
+            </w:r>
+            <w:r>
+              <w:rPr>
+                <w:noProof/>
+                <w:webHidden/>
+              </w:rPr>
+              <w:t>2</w:t>
+            </w:r>
+            <w:r>
+              <w:rPr>
+                <w:noProof/>
+                <w:webHidden/>
+              </w:rPr>
+              <w:fldChar w:fldCharType="end"/>
+            </w:r>
+          </w:hyperlink>
+        </w:p>
+        <w:p>
+          <w:pPr>
+            <w:pStyle w:val="TM2"/>
+            <w:tabs>
+              <w:tab w:val="left" w:pos="880"/>
+              <w:tab w:val="right" w:leader="dot" w:pos="9062"/>
+            </w:tabs>
+            <w:rPr>
               <w:noProof/>
             </w:rPr>
           </w:pPr>
-          <w:hyperlink w:anchor="_Toc513209327" w:history="1">
+          <w:hyperlink w:anchor="_Toc513210483" w:history="1">
             <w:r>
               <w:rPr>
                 <w:rStyle w:val="Lienhypertexte"/>
                 <w:noProof/>
               </w:rPr>
-              <w:t>3</w:t>
+              <w:t>3.1</w:t>
             </w:r>
             <w:r>
               <w:rPr>
@@ -1035,7 +1135,7 @@
                 <w:rStyle w:val="Lienhypertexte"/>
                 <w:noProof/>
               </w:rPr>
-              <w:t>Saucisse</w:t>
+              <w:t>Code de la grammaire + commentaires</w:t>
             </w:r>
             <w:r>
               <w:rPr>
@@ -1056,7 +1156,7 @@
                 <w:noProof/>
                 <w:webHidden/>
               </w:rPr>
-              <w:instrText xml:space="preserve"> PAGEREF _Toc513209327 \h </w:instrText>
+              <w:instrText xml:space="preserve"> PAGEREF _Toc513210483 \h </w:instrText>
             </w:r>
             <w:r>
               <w:rPr>
@@ -1076,7 +1176,507 @@
                 <w:noProof/>
                 <w:webHidden/>
               </w:rPr>
-              <w:t>1</w:t>
+              <w:t>2</w:t>
+            </w:r>
+            <w:r>
+              <w:rPr>
+                <w:noProof/>
+                <w:webHidden/>
+              </w:rPr>
+              <w:fldChar w:fldCharType="end"/>
+            </w:r>
+          </w:hyperlink>
+        </w:p>
+        <w:p>
+          <w:pPr>
+            <w:pStyle w:val="TM2"/>
+            <w:tabs>
+              <w:tab w:val="left" w:pos="880"/>
+              <w:tab w:val="right" w:leader="dot" w:pos="9062"/>
+            </w:tabs>
+            <w:rPr>
+              <w:noProof/>
+            </w:rPr>
+          </w:pPr>
+          <w:hyperlink w:anchor="_Toc513210484" w:history="1">
+            <w:r>
+              <w:rPr>
+                <w:rStyle w:val="Lienhypertexte"/>
+                <w:noProof/>
+              </w:rPr>
+              <w:t>3.2</w:t>
+            </w:r>
+            <w:r>
+              <w:rPr>
+                <w:noProof/>
+              </w:rPr>
+              <w:tab/>
+            </w:r>
+            <w:r>
+              <w:rPr>
+                <w:rStyle w:val="Lienhypertexte"/>
+                <w:noProof/>
+              </w:rPr>
+              <w:t>Résultat de la validation (printscreen)</w:t>
+            </w:r>
+            <w:r>
+              <w:rPr>
+                <w:noProof/>
+                <w:webHidden/>
+              </w:rPr>
+              <w:tab/>
+            </w:r>
+            <w:r>
+              <w:rPr>
+                <w:noProof/>
+                <w:webHidden/>
+              </w:rPr>
+              <w:fldChar w:fldCharType="begin"/>
+            </w:r>
+            <w:r>
+              <w:rPr>
+                <w:noProof/>
+                <w:webHidden/>
+              </w:rPr>
+              <w:instrText xml:space="preserve"> PAGEREF _Toc513210484 \h </w:instrText>
+            </w:r>
+            <w:r>
+              <w:rPr>
+                <w:noProof/>
+                <w:webHidden/>
+              </w:rPr>
+            </w:r>
+            <w:r>
+              <w:rPr>
+                <w:noProof/>
+                <w:webHidden/>
+              </w:rPr>
+              <w:fldChar w:fldCharType="separate"/>
+            </w:r>
+            <w:r>
+              <w:rPr>
+                <w:noProof/>
+                <w:webHidden/>
+              </w:rPr>
+              <w:t>2</w:t>
+            </w:r>
+            <w:r>
+              <w:rPr>
+                <w:noProof/>
+                <w:webHidden/>
+              </w:rPr>
+              <w:fldChar w:fldCharType="end"/>
+            </w:r>
+          </w:hyperlink>
+        </w:p>
+        <w:p>
+          <w:pPr>
+            <w:pStyle w:val="TM1"/>
+            <w:tabs>
+              <w:tab w:val="left" w:pos="440"/>
+              <w:tab w:val="right" w:leader="dot" w:pos="9062"/>
+            </w:tabs>
+            <w:rPr>
+              <w:rFonts w:eastAsiaTheme="minorEastAsia"/>
+              <w:noProof/>
+              <w:lang w:eastAsia="fr-CH"/>
+            </w:rPr>
+          </w:pPr>
+          <w:hyperlink w:anchor="_Toc513210485" w:history="1">
+            <w:r>
+              <w:rPr>
+                <w:rStyle w:val="Lienhypertexte"/>
+                <w:noProof/>
+              </w:rPr>
+              <w:t>4</w:t>
+            </w:r>
+            <w:r>
+              <w:rPr>
+                <w:rFonts w:eastAsiaTheme="minorEastAsia"/>
+                <w:noProof/>
+                <w:lang w:eastAsia="fr-CH"/>
+              </w:rPr>
+              <w:tab/>
+            </w:r>
+            <w:r>
+              <w:rPr>
+                <w:rStyle w:val="Lienhypertexte"/>
+                <w:noProof/>
+              </w:rPr>
+              <w:t>Objectif 2</w:t>
+            </w:r>
+            <w:r>
+              <w:rPr>
+                <w:noProof/>
+                <w:webHidden/>
+              </w:rPr>
+              <w:tab/>
+            </w:r>
+            <w:r>
+              <w:rPr>
+                <w:noProof/>
+                <w:webHidden/>
+              </w:rPr>
+              <w:fldChar w:fldCharType="begin"/>
+            </w:r>
+            <w:r>
+              <w:rPr>
+                <w:noProof/>
+                <w:webHidden/>
+              </w:rPr>
+              <w:instrText xml:space="preserve"> PAGEREF _Toc513210485 \h </w:instrText>
+            </w:r>
+            <w:r>
+              <w:rPr>
+                <w:noProof/>
+                <w:webHidden/>
+              </w:rPr>
+            </w:r>
+            <w:r>
+              <w:rPr>
+                <w:noProof/>
+                <w:webHidden/>
+              </w:rPr>
+              <w:fldChar w:fldCharType="separate"/>
+            </w:r>
+            <w:r>
+              <w:rPr>
+                <w:noProof/>
+                <w:webHidden/>
+              </w:rPr>
+              <w:t>2</w:t>
+            </w:r>
+            <w:r>
+              <w:rPr>
+                <w:noProof/>
+                <w:webHidden/>
+              </w:rPr>
+              <w:fldChar w:fldCharType="end"/>
+            </w:r>
+          </w:hyperlink>
+        </w:p>
+        <w:p>
+          <w:pPr>
+            <w:pStyle w:val="TM2"/>
+            <w:tabs>
+              <w:tab w:val="left" w:pos="880"/>
+              <w:tab w:val="right" w:leader="dot" w:pos="9062"/>
+            </w:tabs>
+            <w:rPr>
+              <w:noProof/>
+            </w:rPr>
+          </w:pPr>
+          <w:hyperlink w:anchor="_Toc513210486" w:history="1">
+            <w:r>
+              <w:rPr>
+                <w:rStyle w:val="Lienhypertexte"/>
+                <w:noProof/>
+              </w:rPr>
+              <w:t>4.1</w:t>
+            </w:r>
+            <w:r>
+              <w:rPr>
+                <w:noProof/>
+              </w:rPr>
+              <w:tab/>
+            </w:r>
+            <w:r>
+              <w:rPr>
+                <w:rStyle w:val="Lienhypertexte"/>
+                <w:noProof/>
+              </w:rPr>
+              <w:t>Principe conceptuel de la solution</w:t>
+            </w:r>
+            <w:r>
+              <w:rPr>
+                <w:noProof/>
+                <w:webHidden/>
+              </w:rPr>
+              <w:tab/>
+            </w:r>
+            <w:r>
+              <w:rPr>
+                <w:noProof/>
+                <w:webHidden/>
+              </w:rPr>
+              <w:fldChar w:fldCharType="begin"/>
+            </w:r>
+            <w:r>
+              <w:rPr>
+                <w:noProof/>
+                <w:webHidden/>
+              </w:rPr>
+              <w:instrText xml:space="preserve"> PAGEREF _Toc513210486 \h </w:instrText>
+            </w:r>
+            <w:r>
+              <w:rPr>
+                <w:noProof/>
+                <w:webHidden/>
+              </w:rPr>
+            </w:r>
+            <w:r>
+              <w:rPr>
+                <w:noProof/>
+                <w:webHidden/>
+              </w:rPr>
+              <w:fldChar w:fldCharType="separate"/>
+            </w:r>
+            <w:r>
+              <w:rPr>
+                <w:noProof/>
+                <w:webHidden/>
+              </w:rPr>
+              <w:t>2</w:t>
+            </w:r>
+            <w:r>
+              <w:rPr>
+                <w:noProof/>
+                <w:webHidden/>
+              </w:rPr>
+              <w:fldChar w:fldCharType="end"/>
+            </w:r>
+          </w:hyperlink>
+        </w:p>
+        <w:p>
+          <w:pPr>
+            <w:pStyle w:val="TM2"/>
+            <w:tabs>
+              <w:tab w:val="left" w:pos="880"/>
+              <w:tab w:val="right" w:leader="dot" w:pos="9062"/>
+            </w:tabs>
+            <w:rPr>
+              <w:noProof/>
+            </w:rPr>
+          </w:pPr>
+          <w:hyperlink w:anchor="_Toc513210487" w:history="1">
+            <w:r>
+              <w:rPr>
+                <w:rStyle w:val="Lienhypertexte"/>
+                <w:noProof/>
+              </w:rPr>
+              <w:t>4.2</w:t>
+            </w:r>
+            <w:r>
+              <w:rPr>
+                <w:noProof/>
+              </w:rPr>
+              <w:tab/>
+            </w:r>
+            <w:r>
+              <w:rPr>
+                <w:rStyle w:val="Lienhypertexte"/>
+                <w:noProof/>
+              </w:rPr>
+              <w:t>Code</w:t>
+            </w:r>
+            <w:r>
+              <w:rPr>
+                <w:noProof/>
+                <w:webHidden/>
+              </w:rPr>
+              <w:tab/>
+            </w:r>
+            <w:r>
+              <w:rPr>
+                <w:noProof/>
+                <w:webHidden/>
+              </w:rPr>
+              <w:fldChar w:fldCharType="begin"/>
+            </w:r>
+            <w:r>
+              <w:rPr>
+                <w:noProof/>
+                <w:webHidden/>
+              </w:rPr>
+              <w:instrText xml:space="preserve"> PAGEREF _Toc513210487 \h </w:instrText>
+            </w:r>
+            <w:r>
+              <w:rPr>
+                <w:noProof/>
+                <w:webHidden/>
+              </w:rPr>
+            </w:r>
+            <w:r>
+              <w:rPr>
+                <w:noProof/>
+                <w:webHidden/>
+              </w:rPr>
+              <w:fldChar w:fldCharType="separate"/>
+            </w:r>
+            <w:r>
+              <w:rPr>
+                <w:noProof/>
+                <w:webHidden/>
+              </w:rPr>
+              <w:t>2</w:t>
+            </w:r>
+            <w:r>
+              <w:rPr>
+                <w:noProof/>
+                <w:webHidden/>
+              </w:rPr>
+              <w:fldChar w:fldCharType="end"/>
+            </w:r>
+          </w:hyperlink>
+        </w:p>
+        <w:p>
+          <w:pPr>
+            <w:pStyle w:val="TM2"/>
+            <w:tabs>
+              <w:tab w:val="left" w:pos="880"/>
+              <w:tab w:val="right" w:leader="dot" w:pos="9062"/>
+            </w:tabs>
+            <w:rPr>
+              <w:noProof/>
+            </w:rPr>
+          </w:pPr>
+          <w:hyperlink w:anchor="_Toc513210488" w:history="1">
+            <w:r>
+              <w:rPr>
+                <w:rStyle w:val="Lienhypertexte"/>
+                <w:noProof/>
+              </w:rPr>
+              <w:t>4.3</w:t>
+            </w:r>
+            <w:r>
+              <w:rPr>
+                <w:noProof/>
+              </w:rPr>
+              <w:tab/>
+            </w:r>
+            <w:r>
+              <w:rPr>
+                <w:rStyle w:val="Lienhypertexte"/>
+                <w:noProof/>
+              </w:rPr>
+              <w:t>Résultat obtenu sur navigateur web</w:t>
+            </w:r>
+            <w:r>
+              <w:rPr>
+                <w:noProof/>
+                <w:webHidden/>
+              </w:rPr>
+              <w:tab/>
+            </w:r>
+            <w:r>
+              <w:rPr>
+                <w:noProof/>
+                <w:webHidden/>
+              </w:rPr>
+              <w:fldChar w:fldCharType="begin"/>
+            </w:r>
+            <w:r>
+              <w:rPr>
+                <w:noProof/>
+                <w:webHidden/>
+              </w:rPr>
+              <w:instrText xml:space="preserve"> PAGEREF _Toc513210488 \h </w:instrText>
+            </w:r>
+            <w:r>
+              <w:rPr>
+                <w:noProof/>
+                <w:webHidden/>
+              </w:rPr>
+            </w:r>
+            <w:r>
+              <w:rPr>
+                <w:noProof/>
+                <w:webHidden/>
+              </w:rPr>
+              <w:fldChar w:fldCharType="separate"/>
+            </w:r>
+            <w:r>
+              <w:rPr>
+                <w:noProof/>
+                <w:webHidden/>
+              </w:rPr>
+              <w:t>2</w:t>
+            </w:r>
+            <w:r>
+              <w:rPr>
+                <w:noProof/>
+                <w:webHidden/>
+              </w:rPr>
+              <w:fldChar w:fldCharType="end"/>
+            </w:r>
+          </w:hyperlink>
+        </w:p>
+        <w:p>
+          <w:pPr>
+            <w:pStyle w:val="TM1"/>
+            <w:tabs>
+              <w:tab w:val="left" w:pos="440"/>
+              <w:tab w:val="right" w:leader="dot" w:pos="9062"/>
+            </w:tabs>
+            <w:rPr>
+              <w:rFonts w:eastAsiaTheme="minorEastAsia"/>
+              <w:noProof/>
+              <w:lang w:eastAsia="fr-CH"/>
+            </w:rPr>
+          </w:pPr>
+          <w:hyperlink w:anchor="_Toc513210489" w:history="1">
+            <w:r>
+              <w:rPr>
+                <w:rStyle w:val="Lienhypertexte"/>
+                <w:noProof/>
+              </w:rPr>
+              <w:t>5</w:t>
+            </w:r>
+            <w:r>
+              <w:rPr>
+                <w:rFonts w:eastAsiaTheme="minorEastAsia"/>
+                <w:noProof/>
+                <w:lang w:eastAsia="fr-CH"/>
+              </w:rPr>
+              <w:tab/>
+            </w:r>
+            <w:r>
+              <w:rPr>
+                <w:rStyle w:val="Lienhypertexte"/>
+                <w:noProof/>
+              </w:rPr>
+              <w:t>Conclusion</w:t>
+            </w:r>
+            <w:r>
+              <w:rPr>
+                <w:noProof/>
+                <w:webHidden/>
+              </w:rPr>
+              <w:tab/>
+            </w:r>
+            <w:r>
+              <w:rPr>
+                <w:noProof/>
+                <w:webHidden/>
+              </w:rPr>
+              <w:fldChar w:fldCharType="begin"/>
+            </w:r>
+            <w:r>
+              <w:rPr>
+                <w:noProof/>
+                <w:webHidden/>
+              </w:rPr>
+              <w:instrText xml:space="preserve"> PAGEREF _Toc513210489 \h </w:instrText>
+            </w:r>
+            <w:r>
+              <w:rPr>
+                <w:noProof/>
+                <w:webHidden/>
+              </w:rPr>
+            </w:r>
+            <w:r>
+              <w:rPr>
+                <w:noProof/>
+                <w:webHidden/>
+              </w:rPr>
+              <w:fldChar w:fldCharType="separate"/>
+            </w:r>
+            <w:r>
+              <w:rPr>
+                <w:noProof/>
+                <w:webHidden/>
+              </w:rPr>
+              <w:t>2</w:t>
             </w:r>
             <w:r>
               <w:rPr>
@@ -1108,7 +1708,8 @@
           <w:szCs w:val="32"/>
         </w:rPr>
       </w:pPr>
-      <w:bookmarkStart w:id="0" w:name="_Toc513209325"/>
+      <w:bookmarkStart w:id="0" w:name="_GoBack"/>
+      <w:bookmarkEnd w:id="0"/>
       <w:r>
         <w:br w:type="page"/>
       </w:r>
@@ -1117,19 +1718,10 @@
       <w:pPr>
         <w:pStyle w:val="Titre1"/>
       </w:pPr>
+      <w:bookmarkStart w:id="1" w:name="_Toc513210480"/>
       <w:r>
         <w:lastRenderedPageBreak/>
-        <w:t>Coucou</w:t>
-      </w:r>
-      <w:bookmarkEnd w:id="0"/>
-    </w:p>
-    <w:p>
-      <w:pPr>
-        <w:pStyle w:val="Titre1"/>
-      </w:pPr>
-      <w:bookmarkStart w:id="1" w:name="_Toc513209326"/>
-      <w:r>
-        <w:t>Caca</w:t>
+        <w:t>Introduction</w:t>
       </w:r>
       <w:bookmarkEnd w:id="1"/>
     </w:p>
@@ -1137,11 +1729,104 @@
       <w:pPr>
         <w:pStyle w:val="Titre1"/>
       </w:pPr>
-      <w:bookmarkStart w:id="2" w:name="_Toc513209327"/>
+      <w:bookmarkStart w:id="2" w:name="_Toc513210481"/>
       <w:r>
-        <w:t>Saucisse</w:t>
+        <w:t>Modification effectuée sur la structure XML</w:t>
       </w:r>
       <w:bookmarkEnd w:id="2"/>
+    </w:p>
+    <w:p>
+      <w:pPr>
+        <w:pStyle w:val="Titre1"/>
+      </w:pPr>
+      <w:bookmarkStart w:id="3" w:name="_Toc513210482"/>
+      <w:r>
+        <w:t>Objectif 1</w:t>
+      </w:r>
+      <w:bookmarkEnd w:id="3"/>
+    </w:p>
+    <w:p>
+      <w:pPr>
+        <w:pStyle w:val="Titre2"/>
+      </w:pPr>
+      <w:bookmarkStart w:id="4" w:name="_Toc513210483"/>
+      <w:r>
+        <w:t>Code de la grammaire + commentaires</w:t>
+      </w:r>
+      <w:bookmarkEnd w:id="4"/>
+    </w:p>
+    <w:p>
+      <w:pPr>
+        <w:pStyle w:val="Titre2"/>
+      </w:pPr>
+      <w:bookmarkStart w:id="5" w:name="_Toc513210484"/>
+      <w:r>
+        <w:t>Résultat de la validation (</w:t>
+      </w:r>
+      <w:proofErr w:type="spellStart"/>
+      <w:r>
+        <w:t>printscreen</w:t>
+      </w:r>
+      <w:proofErr w:type="spellEnd"/>
+      <w:r>
+        <w:t>)</w:t>
+      </w:r>
+      <w:bookmarkEnd w:id="5"/>
+    </w:p>
+    <w:p>
+      <w:pPr>
+        <w:pStyle w:val="Titre1"/>
+      </w:pPr>
+      <w:bookmarkStart w:id="6" w:name="_Toc513210485"/>
+      <w:r>
+        <w:t>Objectif 2</w:t>
+      </w:r>
+      <w:bookmarkEnd w:id="6"/>
+    </w:p>
+    <w:p>
+      <w:pPr>
+        <w:pStyle w:val="Titre2"/>
+      </w:pPr>
+      <w:bookmarkStart w:id="7" w:name="_Toc513210486"/>
+      <w:r>
+        <w:t>Principe conceptuel de la solution</w:t>
+      </w:r>
+      <w:bookmarkEnd w:id="7"/>
+    </w:p>
+    <w:p>
+      <w:pPr>
+        <w:pStyle w:val="Titre2"/>
+      </w:pPr>
+      <w:bookmarkStart w:id="8" w:name="_Toc513210487"/>
+      <w:r>
+        <w:t>Code</w:t>
+      </w:r>
+      <w:bookmarkEnd w:id="8"/>
+    </w:p>
+    <w:p>
+      <w:pPr>
+        <w:pStyle w:val="Titre2"/>
+      </w:pPr>
+      <w:bookmarkStart w:id="9" w:name="_Toc513210488"/>
+      <w:r>
+        <w:t>Résultat obtenu sur navigateur web</w:t>
+      </w:r>
+      <w:bookmarkEnd w:id="9"/>
+    </w:p>
+    <w:p>
+      <w:r>
+        <w:t>Dans la donnée, c’est marqué Firefox, on peut tester aussi sur d’autre (Chrome, IE, …)</w:t>
+      </w:r>
+    </w:p>
+    <w:p>
+      <w:pPr>
+        <w:pStyle w:val="Titre1"/>
+      </w:pPr>
+      <w:bookmarkStart w:id="10" w:name="_Toc513210489"/>
+      <w:r>
+        <w:t>Conclusion</w:t>
+      </w:r>
+      <w:bookmarkEnd w:id="10"/>
     </w:p>
     <w:sectPr>
       <w:headerReference w:type="even" r:id="rId10"/>
@@ -1257,8 +1942,6 @@
     <w:pPr>
       <w:pStyle w:val="En-tte"/>
     </w:pPr>
-    <w:bookmarkStart w:id="3" w:name="_GoBack"/>
-    <w:bookmarkEnd w:id="3"/>
     <w:r>
       <w:rPr>
         <w:caps/>
@@ -2239,7 +2922,6 @@
     <w:next w:val="Normal"/>
     <w:link w:val="Titre2Car"/>
     <w:uiPriority w:val="9"/>
-    <w:semiHidden/>
     <w:unhideWhenUsed/>
     <w:qFormat/>
     <w:rsid w:val="002C4690"/>
@@ -2517,7 +3199,6 @@
     <w:basedOn w:val="Policepardfaut"/>
     <w:link w:val="Titre2"/>
     <w:uiPriority w:val="9"/>
-    <w:semiHidden/>
     <w:rsid w:val="002C4690"/>
     <w:rPr>
       <w:rFonts w:asciiTheme="majorHAnsi" w:eastAsiaTheme="majorEastAsia" w:hAnsiTheme="majorHAnsi" w:cstheme="majorBidi"/>
@@ -2706,6 +3387,19 @@
     <w:link w:val="Pieddepage"/>
     <w:uiPriority w:val="99"/>
     <w:rsid w:val="002C4690"/>
+  </w:style>
+  <w:style w:type="paragraph" w:styleId="TM2">
+    <w:name w:val="toc 2"/>
+    <w:basedOn w:val="Normal"/>
+    <w:next w:val="Normal"/>
+    <w:autoRedefine/>
+    <w:uiPriority w:val="39"/>
+    <w:unhideWhenUsed/>
+    <w:rsid w:val="00600410"/>
+    <w:pPr>
+      <w:spacing w:after="100"/>
+      <w:ind w:left="220"/>
+    </w:pPr>
   </w:style>
 </w:styles>
 </file>
@@ -3010,7 +3704,7 @@
 </file>
 
 <file path=customXml/itemProps1.xml><?xml version="1.0" encoding="utf-8"?>
-<ds:datastoreItem xmlns:ds="http://schemas.openxmlformats.org/officeDocument/2006/customXml" ds:itemID="{3A58A410-D668-4790-AFEF-995B7EC5EC1F}">
+<ds:datastoreItem xmlns:ds="http://schemas.openxmlformats.org/officeDocument/2006/customXml" ds:itemID="{DF57D449-A7EC-4032-A932-745DD3AD07FA}">
   <ds:schemaRefs>
     <ds:schemaRef ds:uri="http://schemas.openxmlformats.org/officeDocument/2006/bibliography"/>
   </ds:schemaRefs>

</xml_diff>